<commit_message>
content added to doc
</commit_message>
<xml_diff>
--- a/DependencyInjection.docx
+++ b/DependencyInjection.docx
@@ -104,8 +104,6 @@
         </w:rPr>
         <w:t xml:space="preserve"> itself</w:t>
       </w:r>
-      <w:bookmarkStart w:id="0" w:name="_GoBack"/>
-      <w:bookmarkEnd w:id="0"/>
       <w:r>
         <w:rPr>
           <w:b/>
@@ -124,6 +122,34 @@
           <w:szCs w:val="28"/>
         </w:rPr>
       </w:pPr>
+      <w:proofErr w:type="gramStart"/>
+      <w:r>
+        <w:rPr>
+          <w:b/>
+          <w:sz w:val="28"/>
+          <w:szCs w:val="28"/>
+        </w:rPr>
+        <w:t>@Injector(</w:t>
+      </w:r>
+      <w:proofErr w:type="gramEnd"/>
+      <w:r>
+        <w:rPr>
+          <w:b/>
+          <w:sz w:val="28"/>
+          <w:szCs w:val="28"/>
+        </w:rPr>
+        <w:t xml:space="preserve">) =&gt; </w:t>
+      </w:r>
+      <w:r>
+        <w:rPr>
+          <w:b/>
+          <w:sz w:val="28"/>
+          <w:szCs w:val="28"/>
+        </w:rPr>
+        <w:t>It is responsible for creation of a class instance and inject into it constructor of the object.</w:t>
+      </w:r>
+      <w:bookmarkStart w:id="0" w:name="_GoBack"/>
+      <w:bookmarkEnd w:id="0"/>
     </w:p>
     <w:sectPr>
       <w:pgSz w:w="12240" w:h="15840"/>

</xml_diff>

<commit_message>
Doc - content updated
</commit_message>
<xml_diff>
--- a/DependencyInjection.docx
+++ b/DependencyInjection.docx
@@ -214,10 +214,46 @@
       <w:pPr>
         <w:rPr>
           <w:b/>
-          <w:sz w:val="28"/>
-          <w:szCs w:val="28"/>
-        </w:rPr>
-      </w:pPr>
+          <w:color w:val="244061" w:themeColor="accent1" w:themeShade="80"/>
+          <w:sz w:val="32"/>
+          <w:szCs w:val="32"/>
+        </w:rPr>
+      </w:pPr>
+      <w:r>
+        <w:rPr>
+          <w:b/>
+          <w:color w:val="244061" w:themeColor="accent1" w:themeShade="80"/>
+          <w:sz w:val="32"/>
+          <w:szCs w:val="32"/>
+        </w:rPr>
+        <w:t>Module Injector</w:t>
+      </w:r>
+      <w:r>
+        <w:rPr>
+          <w:b/>
+          <w:color w:val="244061" w:themeColor="accent1" w:themeShade="80"/>
+          <w:sz w:val="32"/>
+          <w:szCs w:val="32"/>
+        </w:rPr>
+        <w:t xml:space="preserve"> hierarchy:</w:t>
+      </w:r>
+    </w:p>
+    <w:p>
+      <w:pPr>
+        <w:rPr>
+          <w:b/>
+          <w:sz w:val="28"/>
+          <w:szCs w:val="28"/>
+        </w:rPr>
+      </w:pPr>
+      <w:r>
+        <w:rPr>
+          <w:b/>
+          <w:sz w:val="28"/>
+          <w:szCs w:val="28"/>
+        </w:rPr>
+        <w:t>=========================</w:t>
+      </w:r>
     </w:p>
     <w:p>
       <w:pPr>
@@ -839,103 +875,479 @@
           </wp:inline>
         </w:drawing>
       </w:r>
+    </w:p>
+    <w:p>
+      <w:pPr>
+        <w:rPr>
+          <w:b/>
+          <w:sz w:val="28"/>
+          <w:szCs w:val="28"/>
+        </w:rPr>
+      </w:pPr>
+      <w:r>
+        <w:rPr>
+          <w:b/>
+          <w:sz w:val="28"/>
+          <w:szCs w:val="28"/>
+        </w:rPr>
+        <w:t xml:space="preserve">But Modules which were loaded lazily creates own injector which are child injectors for our Root Injector and few years ago it could be a problem if you </w:t>
+      </w:r>
+      <w:r>
+        <w:rPr>
+          <w:b/>
+          <w:sz w:val="28"/>
+          <w:szCs w:val="28"/>
+        </w:rPr>
+        <w:t>wanted to have</w:t>
+      </w:r>
+      <w:r>
+        <w:rPr>
+          <w:b/>
+          <w:sz w:val="28"/>
+          <w:szCs w:val="28"/>
+        </w:rPr>
+        <w:t xml:space="preserve"> a singleton service </w:t>
+      </w:r>
+      <w:r>
+        <w:rPr>
+          <w:b/>
+          <w:sz w:val="28"/>
+          <w:szCs w:val="28"/>
+        </w:rPr>
+        <w:t xml:space="preserve">across the application </w:t>
+      </w:r>
+      <w:proofErr w:type="spellStart"/>
+      <w:r>
+        <w:rPr>
+          <w:b/>
+          <w:sz w:val="28"/>
+          <w:szCs w:val="28"/>
+        </w:rPr>
+        <w:t>bcz</w:t>
+      </w:r>
+      <w:proofErr w:type="spellEnd"/>
+      <w:r>
+        <w:rPr>
+          <w:b/>
+          <w:sz w:val="28"/>
+          <w:szCs w:val="28"/>
+        </w:rPr>
+        <w:t xml:space="preserve"> these child injectors creates a new service instance so you would have multiple instances for the same service this problem is resolved by </w:t>
+      </w:r>
+      <w:proofErr w:type="spellStart"/>
+      <w:r>
+        <w:rPr>
+          <w:b/>
+          <w:sz w:val="28"/>
+          <w:szCs w:val="28"/>
+        </w:rPr>
+        <w:t>ProvidedIn</w:t>
+      </w:r>
+      <w:proofErr w:type="spellEnd"/>
+      <w:r>
+        <w:rPr>
+          <w:b/>
+          <w:sz w:val="28"/>
+          <w:szCs w:val="28"/>
+        </w:rPr>
+        <w:t xml:space="preserve"> ‘Root’.</w:t>
+      </w:r>
+    </w:p>
+    <w:p>
+      <w:pPr>
+        <w:rPr>
+          <w:b/>
+          <w:sz w:val="28"/>
+          <w:szCs w:val="28"/>
+        </w:rPr>
+      </w:pPr>
+    </w:p>
+    <w:p>
+      <w:pPr>
+        <w:rPr>
+          <w:b/>
+          <w:sz w:val="28"/>
+          <w:szCs w:val="28"/>
+        </w:rPr>
+      </w:pPr>
+    </w:p>
+    <w:p>
+      <w:pPr>
+        <w:rPr>
+          <w:b/>
+          <w:sz w:val="28"/>
+          <w:szCs w:val="28"/>
+        </w:rPr>
+      </w:pPr>
+    </w:p>
+    <w:p>
+      <w:pPr>
+        <w:rPr>
+          <w:b/>
+          <w:color w:val="244061" w:themeColor="accent1" w:themeShade="80"/>
+          <w:sz w:val="32"/>
+          <w:szCs w:val="32"/>
+        </w:rPr>
+      </w:pPr>
+      <w:r>
+        <w:rPr>
+          <w:b/>
+          <w:color w:val="244061" w:themeColor="accent1" w:themeShade="80"/>
+          <w:sz w:val="32"/>
+          <w:szCs w:val="32"/>
+        </w:rPr>
+        <w:lastRenderedPageBreak/>
+        <w:t xml:space="preserve">Element Injector </w:t>
+      </w:r>
+      <w:proofErr w:type="gramStart"/>
+      <w:r>
+        <w:rPr>
+          <w:b/>
+          <w:color w:val="244061" w:themeColor="accent1" w:themeShade="80"/>
+          <w:sz w:val="32"/>
+          <w:szCs w:val="32"/>
+        </w:rPr>
+        <w:t>hierarchy</w:t>
+      </w:r>
+      <w:r>
+        <w:rPr>
+          <w:b/>
+          <w:color w:val="244061" w:themeColor="accent1" w:themeShade="80"/>
+          <w:sz w:val="32"/>
+          <w:szCs w:val="32"/>
+        </w:rPr>
+        <w:t xml:space="preserve"> :</w:t>
+      </w:r>
+      <w:proofErr w:type="gramEnd"/>
+    </w:p>
+    <w:p>
+      <w:pPr>
+        <w:rPr>
+          <w:b/>
+          <w:color w:val="244061" w:themeColor="accent1" w:themeShade="80"/>
+          <w:sz w:val="32"/>
+          <w:szCs w:val="32"/>
+        </w:rPr>
+      </w:pPr>
+      <w:r>
+        <w:rPr>
+          <w:b/>
+          <w:color w:val="244061" w:themeColor="accent1" w:themeShade="80"/>
+          <w:sz w:val="32"/>
+          <w:szCs w:val="32"/>
+        </w:rPr>
+        <w:t>=========================</w:t>
+      </w:r>
+    </w:p>
+    <w:p>
+      <w:pPr>
+        <w:rPr>
+          <w:b/>
+          <w:sz w:val="28"/>
+          <w:szCs w:val="28"/>
+        </w:rPr>
+      </w:pPr>
+      <w:r>
+        <w:rPr>
+          <w:b/>
+          <w:sz w:val="28"/>
+          <w:szCs w:val="28"/>
+          <w:highlight w:val="yellow"/>
+        </w:rPr>
+        <w:t xml:space="preserve">This is created implicitly at each DOM element. An element injector is empty by default unless you configure it in the </w:t>
+      </w:r>
+      <w:proofErr w:type="gramStart"/>
+      <w:r>
+        <w:rPr>
+          <w:b/>
+          <w:sz w:val="28"/>
+          <w:szCs w:val="28"/>
+          <w:highlight w:val="yellow"/>
+        </w:rPr>
+        <w:t>providers</w:t>
+      </w:r>
+      <w:proofErr w:type="gramEnd"/>
+      <w:r>
+        <w:rPr>
+          <w:b/>
+          <w:sz w:val="28"/>
+          <w:szCs w:val="28"/>
+          <w:highlight w:val="yellow"/>
+        </w:rPr>
+        <w:t xml:space="preserve"> property on Component or Directive level.</w:t>
+      </w:r>
+    </w:p>
+    <w:p>
+      <w:pPr>
+        <w:rPr>
+          <w:b/>
+          <w:color w:val="244061" w:themeColor="accent1" w:themeShade="80"/>
+          <w:sz w:val="32"/>
+          <w:szCs w:val="32"/>
+        </w:rPr>
+      </w:pPr>
+      <w:r>
+        <w:rPr>
+          <w:b/>
+          <w:noProof/>
+          <w:color w:val="4F81BD" w:themeColor="accent1"/>
+          <w:sz w:val="32"/>
+          <w:szCs w:val="32"/>
+        </w:rPr>
+        <w:drawing>
+          <wp:inline distT="0" distB="0" distL="0" distR="0">
+            <wp:extent cx="5943600" cy="2810268"/>
+            <wp:effectExtent l="0" t="0" r="0" b="9525"/>
+            <wp:docPr id="5" name="Picture 5" descr="C:\Users\Gopi\Downloads\2021-04-17_22h52_07.png"/>
+            <wp:cNvGraphicFramePr>
+              <a:graphicFrameLocks xmlns:a="http://schemas.openxmlformats.org/drawingml/2006/main" noChangeAspect="1"/>
+            </wp:cNvGraphicFramePr>
+            <a:graphic xmlns:a="http://schemas.openxmlformats.org/drawingml/2006/main">
+              <a:graphicData uri="http://schemas.openxmlformats.org/drawingml/2006/picture">
+                <pic:pic xmlns:pic="http://schemas.openxmlformats.org/drawingml/2006/picture">
+                  <pic:nvPicPr>
+                    <pic:cNvPr id="0" name="Picture 5" descr="C:\Users\Gopi\Downloads\2021-04-17_22h52_07.png"/>
+                    <pic:cNvPicPr>
+                      <a:picLocks noChangeAspect="1" noChangeArrowheads="1"/>
+                    </pic:cNvPicPr>
+                  </pic:nvPicPr>
+                  <pic:blipFill>
+                    <a:blip r:embed="rId11">
+                      <a:extLst>
+                        <a:ext uri="{28A0092B-C50C-407E-A947-70E740481C1C}">
+                          <a14:useLocalDpi xmlns:a14="http://schemas.microsoft.com/office/drawing/2010/main" val="0"/>
+                        </a:ext>
+                      </a:extLst>
+                    </a:blip>
+                    <a:srcRect/>
+                    <a:stretch>
+                      <a:fillRect/>
+                    </a:stretch>
+                  </pic:blipFill>
+                  <pic:spPr bwMode="auto">
+                    <a:xfrm>
+                      <a:off x="0" y="0"/>
+                      <a:ext cx="5943600" cy="2810268"/>
+                    </a:xfrm>
+                    <a:prstGeom prst="rect">
+                      <a:avLst/>
+                    </a:prstGeom>
+                    <a:noFill/>
+                    <a:ln>
+                      <a:noFill/>
+                    </a:ln>
+                  </pic:spPr>
+                </pic:pic>
+              </a:graphicData>
+            </a:graphic>
+          </wp:inline>
+        </w:drawing>
+      </w:r>
+    </w:p>
+    <w:p>
+      <w:pPr>
+        <w:rPr>
+          <w:b/>
+          <w:color w:val="244061" w:themeColor="accent1" w:themeShade="80"/>
+          <w:sz w:val="32"/>
+          <w:szCs w:val="32"/>
+        </w:rPr>
+      </w:pPr>
+      <w:r>
+        <w:rPr>
+          <w:b/>
+          <w:noProof/>
+          <w:color w:val="4F81BD" w:themeColor="accent1"/>
+          <w:sz w:val="32"/>
+          <w:szCs w:val="32"/>
+        </w:rPr>
+        <w:lastRenderedPageBreak/>
+        <w:drawing>
+          <wp:inline distT="0" distB="0" distL="0" distR="0">
+            <wp:extent cx="5943600" cy="6188302"/>
+            <wp:effectExtent l="0" t="0" r="0" b="3175"/>
+            <wp:docPr id="6" name="Picture 6" descr="C:\Users\Gopi\Downloads\2021-04-17_22h55_46.png"/>
+            <wp:cNvGraphicFramePr>
+              <a:graphicFrameLocks xmlns:a="http://schemas.openxmlformats.org/drawingml/2006/main" noChangeAspect="1"/>
+            </wp:cNvGraphicFramePr>
+            <a:graphic xmlns:a="http://schemas.openxmlformats.org/drawingml/2006/main">
+              <a:graphicData uri="http://schemas.openxmlformats.org/drawingml/2006/picture">
+                <pic:pic xmlns:pic="http://schemas.openxmlformats.org/drawingml/2006/picture">
+                  <pic:nvPicPr>
+                    <pic:cNvPr id="0" name="Picture 6" descr="C:\Users\Gopi\Downloads\2021-04-17_22h55_46.png"/>
+                    <pic:cNvPicPr>
+                      <a:picLocks noChangeAspect="1" noChangeArrowheads="1"/>
+                    </pic:cNvPicPr>
+                  </pic:nvPicPr>
+                  <pic:blipFill>
+                    <a:blip r:embed="rId12">
+                      <a:extLst>
+                        <a:ext uri="{28A0092B-C50C-407E-A947-70E740481C1C}">
+                          <a14:useLocalDpi xmlns:a14="http://schemas.microsoft.com/office/drawing/2010/main" val="0"/>
+                        </a:ext>
+                      </a:extLst>
+                    </a:blip>
+                    <a:srcRect/>
+                    <a:stretch>
+                      <a:fillRect/>
+                    </a:stretch>
+                  </pic:blipFill>
+                  <pic:spPr bwMode="auto">
+                    <a:xfrm>
+                      <a:off x="0" y="0"/>
+                      <a:ext cx="5943600" cy="6188302"/>
+                    </a:xfrm>
+                    <a:prstGeom prst="rect">
+                      <a:avLst/>
+                    </a:prstGeom>
+                    <a:noFill/>
+                    <a:ln>
+                      <a:noFill/>
+                    </a:ln>
+                  </pic:spPr>
+                </pic:pic>
+              </a:graphicData>
+            </a:graphic>
+          </wp:inline>
+        </w:drawing>
+      </w:r>
+    </w:p>
+    <w:p>
+      <w:pPr>
+        <w:rPr>
+          <w:b/>
+          <w:color w:val="244061" w:themeColor="accent1" w:themeShade="80"/>
+          <w:sz w:val="32"/>
+          <w:szCs w:val="32"/>
+        </w:rPr>
+      </w:pPr>
+      <w:r>
+        <w:rPr>
+          <w:b/>
+          <w:noProof/>
+          <w:color w:val="4F81BD" w:themeColor="accent1"/>
+          <w:sz w:val="32"/>
+          <w:szCs w:val="32"/>
+        </w:rPr>
+        <w:lastRenderedPageBreak/>
+        <w:drawing>
+          <wp:inline distT="0" distB="0" distL="0" distR="0">
+            <wp:extent cx="5943600" cy="3259059"/>
+            <wp:effectExtent l="0" t="0" r="0" b="0"/>
+            <wp:docPr id="7" name="Picture 7" descr="C:\Users\Gopi\Downloads\2021-04-17_22h57_21.png"/>
+            <wp:cNvGraphicFramePr>
+              <a:graphicFrameLocks xmlns:a="http://schemas.openxmlformats.org/drawingml/2006/main" noChangeAspect="1"/>
+            </wp:cNvGraphicFramePr>
+            <a:graphic xmlns:a="http://schemas.openxmlformats.org/drawingml/2006/main">
+              <a:graphicData uri="http://schemas.openxmlformats.org/drawingml/2006/picture">
+                <pic:pic xmlns:pic="http://schemas.openxmlformats.org/drawingml/2006/picture">
+                  <pic:nvPicPr>
+                    <pic:cNvPr id="0" name="Picture 7" descr="C:\Users\Gopi\Downloads\2021-04-17_22h57_21.png"/>
+                    <pic:cNvPicPr>
+                      <a:picLocks noChangeAspect="1" noChangeArrowheads="1"/>
+                    </pic:cNvPicPr>
+                  </pic:nvPicPr>
+                  <pic:blipFill>
+                    <a:blip r:embed="rId13">
+                      <a:extLst>
+                        <a:ext uri="{28A0092B-C50C-407E-A947-70E740481C1C}">
+                          <a14:useLocalDpi xmlns:a14="http://schemas.microsoft.com/office/drawing/2010/main" val="0"/>
+                        </a:ext>
+                      </a:extLst>
+                    </a:blip>
+                    <a:srcRect/>
+                    <a:stretch>
+                      <a:fillRect/>
+                    </a:stretch>
+                  </pic:blipFill>
+                  <pic:spPr bwMode="auto">
+                    <a:xfrm>
+                      <a:off x="0" y="0"/>
+                      <a:ext cx="5943600" cy="3259059"/>
+                    </a:xfrm>
+                    <a:prstGeom prst="rect">
+                      <a:avLst/>
+                    </a:prstGeom>
+                    <a:noFill/>
+                    <a:ln>
+                      <a:noFill/>
+                    </a:ln>
+                  </pic:spPr>
+                </pic:pic>
+              </a:graphicData>
+            </a:graphic>
+          </wp:inline>
+        </w:drawing>
+      </w:r>
+    </w:p>
+    <w:p>
+      <w:pPr>
+        <w:rPr>
+          <w:b/>
+          <w:color w:val="244061" w:themeColor="accent1" w:themeShade="80"/>
+          <w:sz w:val="32"/>
+          <w:szCs w:val="32"/>
+        </w:rPr>
+      </w:pPr>
+      <w:r>
+        <w:rPr>
+          <w:b/>
+          <w:noProof/>
+          <w:color w:val="4F81BD" w:themeColor="accent1"/>
+          <w:sz w:val="32"/>
+          <w:szCs w:val="32"/>
+        </w:rPr>
+        <w:drawing>
+          <wp:inline distT="0" distB="0" distL="0" distR="0">
+            <wp:extent cx="5943600" cy="3358945"/>
+            <wp:effectExtent l="0" t="0" r="0" b="0"/>
+            <wp:docPr id="8" name="Picture 8" descr="C:\Users\Gopi\Downloads\2021-04-17_22h59_43.png"/>
+            <wp:cNvGraphicFramePr>
+              <a:graphicFrameLocks xmlns:a="http://schemas.openxmlformats.org/drawingml/2006/main" noChangeAspect="1"/>
+            </wp:cNvGraphicFramePr>
+            <a:graphic xmlns:a="http://schemas.openxmlformats.org/drawingml/2006/main">
+              <a:graphicData uri="http://schemas.openxmlformats.org/drawingml/2006/picture">
+                <pic:pic xmlns:pic="http://schemas.openxmlformats.org/drawingml/2006/picture">
+                  <pic:nvPicPr>
+                    <pic:cNvPr id="0" name="Picture 8" descr="C:\Users\Gopi\Downloads\2021-04-17_22h59_43.png"/>
+                    <pic:cNvPicPr>
+                      <a:picLocks noChangeAspect="1" noChangeArrowheads="1"/>
+                    </pic:cNvPicPr>
+                  </pic:nvPicPr>
+                  <pic:blipFill>
+                    <a:blip r:embed="rId14">
+                      <a:extLst>
+                        <a:ext uri="{28A0092B-C50C-407E-A947-70E740481C1C}">
+                          <a14:useLocalDpi xmlns:a14="http://schemas.microsoft.com/office/drawing/2010/main" val="0"/>
+                        </a:ext>
+                      </a:extLst>
+                    </a:blip>
+                    <a:srcRect/>
+                    <a:stretch>
+                      <a:fillRect/>
+                    </a:stretch>
+                  </pic:blipFill>
+                  <pic:spPr bwMode="auto">
+                    <a:xfrm>
+                      <a:off x="0" y="0"/>
+                      <a:ext cx="5943600" cy="3358945"/>
+                    </a:xfrm>
+                    <a:prstGeom prst="rect">
+                      <a:avLst/>
+                    </a:prstGeom>
+                    <a:noFill/>
+                    <a:ln>
+                      <a:noFill/>
+                    </a:ln>
+                  </pic:spPr>
+                </pic:pic>
+              </a:graphicData>
+            </a:graphic>
+          </wp:inline>
+        </w:drawing>
+      </w:r>
       <w:bookmarkStart w:id="0" w:name="_GoBack"/>
       <w:bookmarkEnd w:id="0"/>
-    </w:p>
-    <w:p>
-      <w:pPr>
-        <w:rPr>
-          <w:b/>
-          <w:sz w:val="28"/>
-          <w:szCs w:val="28"/>
-        </w:rPr>
-      </w:pPr>
-      <w:r>
-        <w:rPr>
-          <w:b/>
-          <w:sz w:val="28"/>
-          <w:szCs w:val="28"/>
-        </w:rPr>
-        <w:t xml:space="preserve">But Modules which were loaded lazily creates own injector which are child </w:t>
-      </w:r>
-      <w:proofErr w:type="gramStart"/>
-      <w:r>
-        <w:rPr>
-          <w:b/>
-          <w:sz w:val="28"/>
-          <w:szCs w:val="28"/>
-        </w:rPr>
-        <w:t>injectors</w:t>
-      </w:r>
-      <w:proofErr w:type="gramEnd"/>
-      <w:r>
-        <w:rPr>
-          <w:b/>
-          <w:sz w:val="28"/>
-          <w:szCs w:val="28"/>
-        </w:rPr>
-        <w:t xml:space="preserve"> for our Root Injector and few years ago it could be a problem if you </w:t>
-      </w:r>
-      <w:r>
-        <w:rPr>
-          <w:b/>
-          <w:sz w:val="28"/>
-          <w:szCs w:val="28"/>
-        </w:rPr>
-        <w:t>wanted to have</w:t>
-      </w:r>
-      <w:r>
-        <w:rPr>
-          <w:b/>
-          <w:sz w:val="28"/>
-          <w:szCs w:val="28"/>
-        </w:rPr>
-        <w:t xml:space="preserve"> a singleton service </w:t>
-      </w:r>
-      <w:r>
-        <w:rPr>
-          <w:b/>
-          <w:sz w:val="28"/>
-          <w:szCs w:val="28"/>
-        </w:rPr>
-        <w:t xml:space="preserve">across the application </w:t>
-      </w:r>
-      <w:proofErr w:type="spellStart"/>
-      <w:r>
-        <w:rPr>
-          <w:b/>
-          <w:sz w:val="28"/>
-          <w:szCs w:val="28"/>
-        </w:rPr>
-        <w:t>bcz</w:t>
-      </w:r>
-      <w:proofErr w:type="spellEnd"/>
-      <w:r>
-        <w:rPr>
-          <w:b/>
-          <w:sz w:val="28"/>
-          <w:szCs w:val="28"/>
-        </w:rPr>
-        <w:t xml:space="preserve"> these child injectors creates a new service instance so you would have multiple instances for the same service this problem is resolved by </w:t>
-      </w:r>
-      <w:proofErr w:type="spellStart"/>
-      <w:r>
-        <w:rPr>
-          <w:b/>
-          <w:sz w:val="28"/>
-          <w:szCs w:val="28"/>
-        </w:rPr>
-        <w:t>ProvidedIn</w:t>
-      </w:r>
-      <w:proofErr w:type="spellEnd"/>
-      <w:r>
-        <w:rPr>
-          <w:b/>
-          <w:sz w:val="28"/>
-          <w:szCs w:val="28"/>
-        </w:rPr>
-        <w:t xml:space="preserve"> ‘Root’.</w:t>
-      </w:r>
     </w:p>
     <w:sectPr>
       <w:pgSz w:w="12240" w:h="15840"/>

</xml_diff>

<commit_message>
Resoltion modifiers - Optional
</commit_message>
<xml_diff>
--- a/DependencyInjection.docx
+++ b/DependencyInjection.docx
@@ -226,16 +226,7 @@
           <w:sz w:val="32"/>
           <w:szCs w:val="32"/>
         </w:rPr>
-        <w:t>Module Injector</w:t>
-      </w:r>
-      <w:r>
-        <w:rPr>
-          <w:b/>
-          <w:color w:val="244061" w:themeColor="accent1" w:themeShade="80"/>
-          <w:sz w:val="32"/>
-          <w:szCs w:val="32"/>
-        </w:rPr>
-        <w:t xml:space="preserve"> hierarchy:</w:t>
+        <w:t>Module Injector hierarchy:</w:t>
       </w:r>
     </w:p>
     <w:p>
@@ -718,27 +709,7 @@
           <w:szCs w:val="28"/>
           <w:highlight w:val="yellow"/>
         </w:rPr>
-        <w:t xml:space="preserve"> </w:t>
-      </w:r>
-      <w:proofErr w:type="gramStart"/>
-      <w:r>
-        <w:rPr>
-          <w:b/>
-          <w:sz w:val="28"/>
-          <w:szCs w:val="28"/>
-          <w:highlight w:val="yellow"/>
-        </w:rPr>
-        <w:t>throws</w:t>
-      </w:r>
-      <w:proofErr w:type="gramEnd"/>
-      <w:r>
-        <w:rPr>
-          <w:b/>
-          <w:sz w:val="28"/>
-          <w:szCs w:val="28"/>
-          <w:highlight w:val="yellow"/>
-        </w:rPr>
-        <w:t xml:space="preserve"> the error if any dependency is not available.</w:t>
+        <w:t xml:space="preserve"> throws the error if any dependency is not available.</w:t>
       </w:r>
     </w:p>
     <w:p>
@@ -1346,8 +1317,229 @@
           </wp:inline>
         </w:drawing>
       </w:r>
+    </w:p>
+    <w:p>
+      <w:pPr>
+        <w:rPr>
+          <w:b/>
+          <w:color w:val="244061" w:themeColor="accent1" w:themeShade="80"/>
+          <w:sz w:val="32"/>
+          <w:szCs w:val="32"/>
+        </w:rPr>
+      </w:pPr>
+    </w:p>
+    <w:p>
+      <w:pPr>
+        <w:rPr>
+          <w:b/>
+          <w:color w:val="244061" w:themeColor="accent1" w:themeShade="80"/>
+          <w:sz w:val="32"/>
+          <w:szCs w:val="32"/>
+        </w:rPr>
+      </w:pPr>
+    </w:p>
+    <w:p>
+      <w:pPr>
+        <w:rPr>
+          <w:b/>
+          <w:color w:val="244061" w:themeColor="accent1" w:themeShade="80"/>
+          <w:sz w:val="32"/>
+          <w:szCs w:val="32"/>
+        </w:rPr>
+      </w:pPr>
+    </w:p>
+    <w:p>
+      <w:pPr>
+        <w:rPr>
+          <w:b/>
+          <w:color w:val="244061" w:themeColor="accent1" w:themeShade="80"/>
+          <w:sz w:val="32"/>
+          <w:szCs w:val="32"/>
+        </w:rPr>
+      </w:pPr>
+      <w:r>
+        <w:rPr>
+          <w:b/>
+          <w:color w:val="244061" w:themeColor="accent1" w:themeShade="80"/>
+          <w:sz w:val="32"/>
+          <w:szCs w:val="32"/>
+        </w:rPr>
+        <w:lastRenderedPageBreak/>
+        <w:t>Resolution Modifiers:</w:t>
+      </w:r>
+    </w:p>
+    <w:p>
+      <w:pPr>
+        <w:rPr>
+          <w:b/>
+          <w:color w:val="244061" w:themeColor="accent1" w:themeShade="80"/>
+          <w:sz w:val="32"/>
+          <w:szCs w:val="32"/>
+        </w:rPr>
+      </w:pPr>
+      <w:r>
+        <w:rPr>
+          <w:b/>
+          <w:color w:val="244061" w:themeColor="accent1" w:themeShade="80"/>
+          <w:sz w:val="32"/>
+          <w:szCs w:val="32"/>
+        </w:rPr>
+        <w:t>====================</w:t>
+      </w:r>
+    </w:p>
+    <w:p>
+      <w:pPr>
+        <w:ind w:firstLine="720"/>
+        <w:rPr>
+          <w:b/>
+          <w:sz w:val="28"/>
+          <w:szCs w:val="28"/>
+        </w:rPr>
+      </w:pPr>
+      <w:proofErr w:type="spellStart"/>
+      <w:r>
+        <w:rPr>
+          <w:b/>
+          <w:sz w:val="28"/>
+          <w:szCs w:val="28"/>
+        </w:rPr>
+        <w:t>Angular’s</w:t>
+      </w:r>
+      <w:proofErr w:type="spellEnd"/>
+      <w:r>
+        <w:rPr>
+          <w:b/>
+          <w:sz w:val="28"/>
+          <w:szCs w:val="28"/>
+        </w:rPr>
+        <w:t xml:space="preserve"> DI resolution can be modified with </w:t>
+      </w:r>
+      <w:proofErr w:type="gramStart"/>
+      <w:r>
+        <w:rPr>
+          <w:b/>
+          <w:color w:val="244061" w:themeColor="accent1" w:themeShade="80"/>
+          <w:sz w:val="28"/>
+          <w:szCs w:val="28"/>
+        </w:rPr>
+        <w:t>@Optional(</w:t>
+      </w:r>
+      <w:proofErr w:type="gramEnd"/>
+      <w:r>
+        <w:rPr>
+          <w:b/>
+          <w:color w:val="244061" w:themeColor="accent1" w:themeShade="80"/>
+          <w:sz w:val="28"/>
+          <w:szCs w:val="28"/>
+        </w:rPr>
+        <w:t>)</w:t>
+      </w:r>
+      <w:r>
+        <w:rPr>
+          <w:b/>
+          <w:sz w:val="28"/>
+          <w:szCs w:val="28"/>
+        </w:rPr>
+        <w:t xml:space="preserve">, </w:t>
+      </w:r>
+      <w:r>
+        <w:rPr>
+          <w:b/>
+          <w:color w:val="244061" w:themeColor="accent1" w:themeShade="80"/>
+          <w:sz w:val="28"/>
+          <w:szCs w:val="28"/>
+        </w:rPr>
+        <w:t>@Self(), @</w:t>
+      </w:r>
+      <w:proofErr w:type="spellStart"/>
+      <w:r>
+        <w:rPr>
+          <w:b/>
+          <w:color w:val="244061" w:themeColor="accent1" w:themeShade="80"/>
+          <w:sz w:val="28"/>
+          <w:szCs w:val="28"/>
+        </w:rPr>
+        <w:t>SelfSkip</w:t>
+      </w:r>
+      <w:proofErr w:type="spellEnd"/>
+      <w:r>
+        <w:rPr>
+          <w:b/>
+          <w:color w:val="244061" w:themeColor="accent1" w:themeShade="80"/>
+          <w:sz w:val="28"/>
+          <w:szCs w:val="28"/>
+        </w:rPr>
+        <w:t xml:space="preserve">() </w:t>
+      </w:r>
+      <w:r>
+        <w:rPr>
+          <w:b/>
+          <w:sz w:val="28"/>
+          <w:szCs w:val="28"/>
+        </w:rPr>
+        <w:t xml:space="preserve">and </w:t>
+      </w:r>
+      <w:r>
+        <w:rPr>
+          <w:b/>
+          <w:color w:val="244061" w:themeColor="accent1" w:themeShade="80"/>
+          <w:sz w:val="28"/>
+          <w:szCs w:val="28"/>
+        </w:rPr>
+        <w:t>@Host()</w:t>
+      </w:r>
+      <w:r>
+        <w:rPr>
+          <w:b/>
+          <w:sz w:val="28"/>
+          <w:szCs w:val="28"/>
+        </w:rPr>
+        <w:t>.</w:t>
+      </w:r>
+    </w:p>
+    <w:p>
+      <w:pPr>
+        <w:pStyle w:val="ListParagraph"/>
+        <w:numPr>
+          <w:ilvl w:val="0"/>
+          <w:numId w:val="2"/>
+        </w:numPr>
+        <w:rPr>
+          <w:b/>
+          <w:sz w:val="28"/>
+          <w:szCs w:val="28"/>
+        </w:rPr>
+      </w:pPr>
+      <w:proofErr w:type="gramStart"/>
+      <w:r>
+        <w:rPr>
+          <w:b/>
+          <w:sz w:val="28"/>
+          <w:szCs w:val="28"/>
+        </w:rPr>
+        <w:t>@Optional(</w:t>
+      </w:r>
+      <w:proofErr w:type="gramEnd"/>
+      <w:r>
+        <w:rPr>
+          <w:b/>
+          <w:sz w:val="28"/>
+          <w:szCs w:val="28"/>
+        </w:rPr>
+        <w:t>) =&gt; this allows the injected service as optional. If instance not found it does not throw any error.</w:t>
+      </w:r>
       <w:bookmarkStart w:id="0" w:name="_GoBack"/>
       <w:bookmarkEnd w:id="0"/>
+    </w:p>
+    <w:p>
+      <w:pPr>
+        <w:rPr>
+          <w:b/>
+          <w:color w:val="244061" w:themeColor="accent1" w:themeShade="80"/>
+          <w:sz w:val="32"/>
+          <w:szCs w:val="32"/>
+        </w:rPr>
+      </w:pPr>
     </w:p>
     <w:sectPr>
       <w:pgSz w:w="12240" w:h="15840"/>
@@ -1450,8 +1642,100 @@
       </w:pPr>
     </w:lvl>
   </w:abstractNum>
+  <w:abstractNum w:abstractNumId="1">
+    <w:nsid w:val="5B023770"/>
+    <w:multiLevelType w:val="hybridMultilevel"/>
+    <w:tmpl w:val="CE726A76"/>
+    <w:lvl w:ilvl="0" w:tplc="0409000F">
+      <w:start w:val="1"/>
+      <w:numFmt w:val="decimal"/>
+      <w:lvlText w:val="%1."/>
+      <w:lvlJc w:val="left"/>
+      <w:pPr>
+        <w:ind w:left="720" w:hanging="360"/>
+      </w:pPr>
+      <w:rPr>
+        <w:rFonts w:hint="default"/>
+      </w:rPr>
+    </w:lvl>
+    <w:lvl w:ilvl="1" w:tplc="04090019" w:tentative="1">
+      <w:start w:val="1"/>
+      <w:numFmt w:val="lowerLetter"/>
+      <w:lvlText w:val="%2."/>
+      <w:lvlJc w:val="left"/>
+      <w:pPr>
+        <w:ind w:left="1440" w:hanging="360"/>
+      </w:pPr>
+    </w:lvl>
+    <w:lvl w:ilvl="2" w:tplc="0409001B" w:tentative="1">
+      <w:start w:val="1"/>
+      <w:numFmt w:val="lowerRoman"/>
+      <w:lvlText w:val="%3."/>
+      <w:lvlJc w:val="right"/>
+      <w:pPr>
+        <w:ind w:left="2160" w:hanging="180"/>
+      </w:pPr>
+    </w:lvl>
+    <w:lvl w:ilvl="3" w:tplc="0409000F" w:tentative="1">
+      <w:start w:val="1"/>
+      <w:numFmt w:val="decimal"/>
+      <w:lvlText w:val="%4."/>
+      <w:lvlJc w:val="left"/>
+      <w:pPr>
+        <w:ind w:left="2880" w:hanging="360"/>
+      </w:pPr>
+    </w:lvl>
+    <w:lvl w:ilvl="4" w:tplc="04090019" w:tentative="1">
+      <w:start w:val="1"/>
+      <w:numFmt w:val="lowerLetter"/>
+      <w:lvlText w:val="%5."/>
+      <w:lvlJc w:val="left"/>
+      <w:pPr>
+        <w:ind w:left="3600" w:hanging="360"/>
+      </w:pPr>
+    </w:lvl>
+    <w:lvl w:ilvl="5" w:tplc="0409001B" w:tentative="1">
+      <w:start w:val="1"/>
+      <w:numFmt w:val="lowerRoman"/>
+      <w:lvlText w:val="%6."/>
+      <w:lvlJc w:val="right"/>
+      <w:pPr>
+        <w:ind w:left="4320" w:hanging="180"/>
+      </w:pPr>
+    </w:lvl>
+    <w:lvl w:ilvl="6" w:tplc="0409000F" w:tentative="1">
+      <w:start w:val="1"/>
+      <w:numFmt w:val="decimal"/>
+      <w:lvlText w:val="%7."/>
+      <w:lvlJc w:val="left"/>
+      <w:pPr>
+        <w:ind w:left="5040" w:hanging="360"/>
+      </w:pPr>
+    </w:lvl>
+    <w:lvl w:ilvl="7" w:tplc="04090019" w:tentative="1">
+      <w:start w:val="1"/>
+      <w:numFmt w:val="lowerLetter"/>
+      <w:lvlText w:val="%8."/>
+      <w:lvlJc w:val="left"/>
+      <w:pPr>
+        <w:ind w:left="5760" w:hanging="360"/>
+      </w:pPr>
+    </w:lvl>
+    <w:lvl w:ilvl="8" w:tplc="0409001B" w:tentative="1">
+      <w:start w:val="1"/>
+      <w:numFmt w:val="lowerRoman"/>
+      <w:lvlText w:val="%9."/>
+      <w:lvlJc w:val="right"/>
+      <w:pPr>
+        <w:ind w:left="6480" w:hanging="180"/>
+      </w:pPr>
+    </w:lvl>
+  </w:abstractNum>
   <w:num w:numId="1">
     <w:abstractNumId w:val="0"/>
+  </w:num>
+  <w:num w:numId="2">
+    <w:abstractNumId w:val="1"/>
   </w:num>
 </w:numbering>
 </file>

</xml_diff>

<commit_message>
resolution modifiers - self
</commit_message>
<xml_diff>
--- a/DependencyInjection.docx
+++ b/DependencyInjection.docx
@@ -1527,6 +1527,158 @@
           <w:szCs w:val="28"/>
         </w:rPr>
         <w:t>) =&gt; this allows the injected service as optional. If instance not found it does not throw any error.</w:t>
+      </w:r>
+    </w:p>
+    <w:p>
+      <w:pPr>
+        <w:pStyle w:val="ListParagraph"/>
+        <w:numPr>
+          <w:ilvl w:val="0"/>
+          <w:numId w:val="2"/>
+        </w:numPr>
+        <w:rPr>
+          <w:b/>
+          <w:sz w:val="28"/>
+          <w:szCs w:val="28"/>
+        </w:rPr>
+      </w:pPr>
+      <w:proofErr w:type="gramStart"/>
+      <w:r>
+        <w:rPr>
+          <w:b/>
+          <w:sz w:val="28"/>
+          <w:szCs w:val="28"/>
+        </w:rPr>
+        <w:t>@Self(</w:t>
+      </w:r>
+      <w:proofErr w:type="gramEnd"/>
+      <w:r>
+        <w:rPr>
+          <w:b/>
+          <w:sz w:val="28"/>
+          <w:szCs w:val="28"/>
+        </w:rPr>
+        <w:t xml:space="preserve">) =&gt; </w:t>
+      </w:r>
+      <w:r>
+        <w:rPr>
+          <w:b/>
+          <w:sz w:val="28"/>
+          <w:szCs w:val="28"/>
+        </w:rPr>
+        <w:t xml:space="preserve">Angular will only look at the </w:t>
+      </w:r>
+      <w:proofErr w:type="spellStart"/>
+      <w:r>
+        <w:rPr>
+          <w:b/>
+          <w:sz w:val="28"/>
+          <w:szCs w:val="28"/>
+        </w:rPr>
+        <w:t>ElementInjector</w:t>
+      </w:r>
+      <w:proofErr w:type="spellEnd"/>
+      <w:r>
+        <w:rPr>
+          <w:b/>
+          <w:sz w:val="28"/>
+          <w:szCs w:val="28"/>
+        </w:rPr>
+        <w:t xml:space="preserve"> for the current component or directive(</w:t>
+      </w:r>
+      <w:proofErr w:type="spellStart"/>
+      <w:r>
+        <w:rPr>
+          <w:b/>
+          <w:sz w:val="28"/>
+          <w:szCs w:val="28"/>
+        </w:rPr>
+        <w:t>i.e</w:t>
+      </w:r>
+      <w:proofErr w:type="spellEnd"/>
+      <w:r>
+        <w:rPr>
+          <w:b/>
+          <w:sz w:val="28"/>
+          <w:szCs w:val="28"/>
+        </w:rPr>
+        <w:t xml:space="preserve"> Providers property).</w:t>
+      </w:r>
+    </w:p>
+    <w:p>
+      <w:pPr>
+        <w:pStyle w:val="ListParagraph"/>
+        <w:numPr>
+          <w:ilvl w:val="0"/>
+          <w:numId w:val="2"/>
+        </w:numPr>
+        <w:rPr>
+          <w:b/>
+          <w:sz w:val="28"/>
+          <w:szCs w:val="28"/>
+        </w:rPr>
+      </w:pPr>
+      <w:proofErr w:type="gramStart"/>
+      <w:r>
+        <w:rPr>
+          <w:b/>
+          <w:sz w:val="28"/>
+          <w:szCs w:val="28"/>
+        </w:rPr>
+        <w:t>@</w:t>
+      </w:r>
+      <w:proofErr w:type="spellStart"/>
+      <w:r>
+        <w:rPr>
+          <w:b/>
+          <w:sz w:val="28"/>
+          <w:szCs w:val="28"/>
+        </w:rPr>
+        <w:t>SkipSelf</w:t>
+      </w:r>
+      <w:proofErr w:type="spellEnd"/>
+      <w:r>
+        <w:rPr>
+          <w:b/>
+          <w:sz w:val="28"/>
+          <w:szCs w:val="28"/>
+        </w:rPr>
+        <w:t>(</w:t>
+      </w:r>
+      <w:proofErr w:type="gramEnd"/>
+      <w:r>
+        <w:rPr>
+          <w:b/>
+          <w:sz w:val="28"/>
+          <w:szCs w:val="28"/>
+        </w:rPr>
+        <w:t xml:space="preserve">) =&gt; </w:t>
+      </w:r>
+      <w:r>
+        <w:rPr>
+          <w:b/>
+          <w:sz w:val="28"/>
+          <w:szCs w:val="28"/>
+        </w:rPr>
+        <w:t xml:space="preserve">Angular starts its search for a service in the parent </w:t>
+      </w:r>
+      <w:proofErr w:type="spellStart"/>
+      <w:r>
+        <w:rPr>
+          <w:b/>
+          <w:sz w:val="28"/>
+          <w:szCs w:val="28"/>
+        </w:rPr>
+        <w:t>ElementInjector</w:t>
+      </w:r>
+      <w:proofErr w:type="spellEnd"/>
+      <w:r>
+        <w:rPr>
+          <w:b/>
+          <w:sz w:val="28"/>
+          <w:szCs w:val="28"/>
+        </w:rPr>
+        <w:t>, rather than in the current one.</w:t>
       </w:r>
       <w:bookmarkStart w:id="0" w:name="_GoBack"/>
       <w:bookmarkEnd w:id="0"/>

</xml_diff>

<commit_message>
resolution modifier - skipself
</commit_message>
<xml_diff>
--- a/DependencyInjection.docx
+++ b/DependencyInjection.docx
@@ -1608,6 +1608,42 @@
     <w:p>
       <w:pPr>
         <w:pStyle w:val="ListParagraph"/>
+        <w:rPr>
+          <w:b/>
+          <w:sz w:val="28"/>
+          <w:szCs w:val="28"/>
+        </w:rPr>
+      </w:pPr>
+      <w:r>
+        <w:rPr>
+          <w:b/>
+          <w:sz w:val="28"/>
+          <w:szCs w:val="28"/>
+        </w:rPr>
+        <w:t>(</w:t>
+      </w:r>
+      <w:proofErr w:type="gramStart"/>
+      <w:r>
+        <w:rPr>
+          <w:b/>
+          <w:sz w:val="28"/>
+          <w:szCs w:val="28"/>
+        </w:rPr>
+        <w:t>it</w:t>
+      </w:r>
+      <w:proofErr w:type="gramEnd"/>
+      <w:r>
+        <w:rPr>
+          <w:b/>
+          <w:sz w:val="28"/>
+          <w:szCs w:val="28"/>
+        </w:rPr>
+        <w:t xml:space="preserve"> creates its own instance results multiple instance for the same service if it is injected anywhere in the application)</w:t>
+      </w:r>
+    </w:p>
+    <w:p>
+      <w:pPr>
+        <w:pStyle w:val="ListParagraph"/>
         <w:numPr>
           <w:ilvl w:val="0"/>
           <w:numId w:val="2"/>
@@ -1678,10 +1714,26 @@
           <w:sz w:val="28"/>
           <w:szCs w:val="28"/>
         </w:rPr>
-        <w:t>, rather than in the current one.</w:t>
+        <w:t xml:space="preserve"> and above</w:t>
+      </w:r>
+      <w:r>
+        <w:rPr>
+          <w:b/>
+          <w:sz w:val="28"/>
+          <w:szCs w:val="28"/>
+        </w:rPr>
+        <w:t>, rather than in the c</w:t>
       </w:r>
       <w:bookmarkStart w:id="0" w:name="_GoBack"/>
       <w:bookmarkEnd w:id="0"/>
+      <w:r>
+        <w:rPr>
+          <w:b/>
+          <w:sz w:val="28"/>
+          <w:szCs w:val="28"/>
+        </w:rPr>
+        <w:t>urrent one.</w:t>
+      </w:r>
     </w:p>
     <w:p>
       <w:pPr>

</xml_diff>

<commit_message>
resolution modifier - host
</commit_message>
<xml_diff>
--- a/DependencyInjection.docx
+++ b/DependencyInjection.docx
@@ -1722,18 +1722,40 @@
           <w:sz w:val="28"/>
           <w:szCs w:val="28"/>
         </w:rPr>
-        <w:t>, rather than in the c</w:t>
+        <w:t>, rather than in the current one.</w:t>
+      </w:r>
+    </w:p>
+    <w:p>
+      <w:pPr>
+        <w:pStyle w:val="ListParagraph"/>
+        <w:numPr>
+          <w:ilvl w:val="0"/>
+          <w:numId w:val="2"/>
+        </w:numPr>
+        <w:rPr>
+          <w:b/>
+          <w:sz w:val="28"/>
+          <w:szCs w:val="28"/>
+        </w:rPr>
+      </w:pPr>
+      <w:r>
+        <w:rPr>
+          <w:b/>
+          <w:sz w:val="28"/>
+          <w:szCs w:val="28"/>
+        </w:rPr>
+        <w:t xml:space="preserve">@Host() =&gt; </w:t>
+      </w:r>
+      <w:r>
+        <w:rPr>
+          <w:b/>
+          <w:sz w:val="28"/>
+          <w:szCs w:val="28"/>
+        </w:rPr>
+        <w:t>Every Angular component has its own Host Element(selector), Host resolution modifier works for Host element should be the last stop for searching for Injector.</w:t>
       </w:r>
       <w:bookmarkStart w:id="0" w:name="_GoBack"/>
       <w:bookmarkEnd w:id="0"/>
-      <w:r>
-        <w:rPr>
-          <w:b/>
-          <w:sz w:val="28"/>
-          <w:szCs w:val="28"/>
-        </w:rPr>
-        <w:t>urrent one.</w:t>
-      </w:r>
     </w:p>
     <w:p>
       <w:pPr>

</xml_diff>

<commit_message>
Dependency providers - useClass
</commit_message>
<xml_diff>
--- a/DependencyInjection.docx
+++ b/DependencyInjection.docx
@@ -1858,6 +1858,16 @@
         <w:t>useClass</w:t>
       </w:r>
       <w:proofErr w:type="spellEnd"/>
+      <w:r>
+        <w:rPr>
+          <w:b/>
+          <w:sz w:val="28"/>
+          <w:szCs w:val="28"/>
+        </w:rPr>
+        <w:t xml:space="preserve"> =&gt; simply creates a new object with the provided class</w:t>
+      </w:r>
+      <w:bookmarkStart w:id="0" w:name="_GoBack"/>
+      <w:bookmarkEnd w:id="0"/>
     </w:p>
     <w:p>
       <w:pPr>
@@ -1920,6 +1930,7 @@
           <w:szCs w:val="28"/>
         </w:rPr>
       </w:pPr>
+      <w:proofErr w:type="spellStart"/>
       <w:r>
         <w:rPr>
           <w:b/>
@@ -1928,8 +1939,7 @@
         </w:rPr>
         <w:t>useFactory</w:t>
       </w:r>
-      <w:bookmarkStart w:id="0" w:name="_GoBack"/>
-      <w:bookmarkEnd w:id="0"/>
+      <w:proofErr w:type="spellEnd"/>
     </w:p>
     <w:p>
       <w:pPr>

</xml_diff>

<commit_message>
Dependency providers - useExisting
</commit_message>
<xml_diff>
--- a/DependencyInjection.docx
+++ b/DependencyInjection.docx
@@ -1866,8 +1866,6 @@
         </w:rPr>
         <w:t xml:space="preserve"> =&gt; simply creates a new object with the provided class</w:t>
       </w:r>
-      <w:bookmarkStart w:id="0" w:name="_GoBack"/>
-      <w:bookmarkEnd w:id="0"/>
     </w:p>
     <w:p>
       <w:pPr>
@@ -1883,6 +1881,7 @@
         </w:rPr>
       </w:pPr>
       <w:proofErr w:type="spellStart"/>
+      <w:proofErr w:type="gramStart"/>
       <w:r>
         <w:rPr>
           <w:b/>
@@ -1892,6 +1891,35 @@
         <w:t>useExisting</w:t>
       </w:r>
       <w:proofErr w:type="spellEnd"/>
+      <w:proofErr w:type="gramEnd"/>
+      <w:r>
+        <w:rPr>
+          <w:b/>
+          <w:sz w:val="28"/>
+          <w:szCs w:val="28"/>
+        </w:rPr>
+        <w:t xml:space="preserve"> =&gt; it uses the existing object instead creating new one based on the Service </w:t>
+      </w:r>
+      <w:proofErr w:type="spellStart"/>
+      <w:r>
+        <w:rPr>
+          <w:b/>
+          <w:sz w:val="28"/>
+          <w:szCs w:val="28"/>
+        </w:rPr>
+        <w:t>ProvidedIn</w:t>
+      </w:r>
+      <w:proofErr w:type="spellEnd"/>
+      <w:r>
+        <w:rPr>
+          <w:b/>
+          <w:sz w:val="28"/>
+          <w:szCs w:val="28"/>
+        </w:rPr>
+        <w:t xml:space="preserve"> property.</w:t>
+      </w:r>
+      <w:bookmarkStart w:id="0" w:name="_GoBack"/>
+      <w:bookmarkEnd w:id="0"/>
     </w:p>
     <w:p>
       <w:pPr>

</xml_diff>